<commit_message>
[NT] edu: picker, flex, touchable, button, scrollView
</commit_message>
<xml_diff>
--- a/nieuwe-technologie/code/Test-projects.docx
+++ b/nieuwe-technologie/code/Test-projects.docx
@@ -14802,6 +14802,152 @@
         <w:t>}</w:t>
       </w:r>
     </w:p>
+    <w:p/>
+    <w:p>
+      <w:pPr>
+        <w:pStyle w:val="Heading1"/>
+      </w:pPr>
+      <w:r>
+        <w:t>Edu</w:t>
+      </w:r>
+    </w:p>
+    <w:p>
+      <w:pPr>
+        <w:pStyle w:val="Heading2"/>
+      </w:pPr>
+      <w:proofErr w:type="spellStart"/>
+      <w:r>
+        <w:t>propTypes</w:t>
+      </w:r>
+      <w:proofErr w:type="spellEnd"/>
+    </w:p>
+    <w:p>
+      <w:pPr>
+        <w:shd w:val="clear" w:color="auto" w:fill="2B2B2B"/>
+        <w:tabs>
+          <w:tab w:val="left" w:pos="916"/>
+          <w:tab w:val="left" w:pos="1832"/>
+          <w:tab w:val="left" w:pos="2748"/>
+          <w:tab w:val="left" w:pos="3664"/>
+          <w:tab w:val="left" w:pos="4580"/>
+          <w:tab w:val="left" w:pos="5496"/>
+          <w:tab w:val="left" w:pos="6412"/>
+          <w:tab w:val="left" w:pos="7328"/>
+          <w:tab w:val="left" w:pos="8244"/>
+          <w:tab w:val="left" w:pos="9160"/>
+          <w:tab w:val="left" w:pos="10076"/>
+          <w:tab w:val="left" w:pos="10992"/>
+          <w:tab w:val="left" w:pos="11908"/>
+          <w:tab w:val="left" w:pos="12824"/>
+          <w:tab w:val="left" w:pos="13740"/>
+          <w:tab w:val="left" w:pos="14656"/>
+        </w:tabs>
+        <w:spacing w:after="0" w:line="240" w:lineRule="auto"/>
+        <w:rPr>
+          <w:rFonts w:ascii="Courier New" w:eastAsia="Times New Roman" w:hAnsi="Courier New" w:cs="Courier New"/>
+          <w:color w:val="A9B7C6"/>
+          <w:sz w:val="18"/>
+          <w:szCs w:val="18"/>
+        </w:rPr>
+      </w:pPr>
+      <w:r>
+        <w:rPr>
+          <w:rFonts w:ascii="Courier New" w:eastAsia="Times New Roman" w:hAnsi="Courier New" w:cs="Courier New"/>
+          <w:color w:val="A9B7C6"/>
+          <w:sz w:val="18"/>
+          <w:szCs w:val="18"/>
+        </w:rPr>
+        <w:t>Component1.</w:t>
+      </w:r>
+      <w:r>
+        <w:rPr>
+          <w:rFonts w:ascii="Courier New" w:eastAsia="Times New Roman" w:hAnsi="Courier New" w:cs="Courier New"/>
+          <w:color w:val="A9B7C6"/>
+          <w:sz w:val="18"/>
+          <w:szCs w:val="18"/>
+          <w:shd w:val="clear" w:color="auto" w:fill="40332B"/>
+        </w:rPr>
+        <w:t>propTypes</w:t>
+      </w:r>
+      <w:r>
+        <w:rPr>
+          <w:rFonts w:ascii="Courier New" w:eastAsia="Times New Roman" w:hAnsi="Courier New" w:cs="Courier New"/>
+          <w:color w:val="A9B7C6"/>
+          <w:sz w:val="18"/>
+          <w:szCs w:val="18"/>
+        </w:rPr>
+        <w:t xml:space="preserve"> = {</w:t>
+      </w:r>
+      <w:r>
+        <w:rPr>
+          <w:rFonts w:ascii="Courier New" w:eastAsia="Times New Roman" w:hAnsi="Courier New" w:cs="Courier New"/>
+          <w:color w:val="A9B7C6"/>
+          <w:sz w:val="18"/>
+          <w:szCs w:val="18"/>
+        </w:rPr>
+        <w:br/>
+        <w:t xml:space="preserve">    </w:t>
+      </w:r>
+      <w:r>
+        <w:rPr>
+          <w:rFonts w:ascii="Courier New" w:eastAsia="Times New Roman" w:hAnsi="Courier New" w:cs="Courier New"/>
+          <w:color w:val="9876AA"/>
+          <w:sz w:val="18"/>
+          <w:szCs w:val="18"/>
+        </w:rPr>
+        <w:t>message</w:t>
+      </w:r>
+      <w:r>
+        <w:rPr>
+          <w:rFonts w:ascii="Courier New" w:eastAsia="Times New Roman" w:hAnsi="Courier New" w:cs="Courier New"/>
+          <w:color w:val="A9B7C6"/>
+          <w:sz w:val="18"/>
+          <w:szCs w:val="18"/>
+        </w:rPr>
+        <w:t xml:space="preserve">: </w:t>
+      </w:r>
+      <w:proofErr w:type="spellStart"/>
+      <w:proofErr w:type="gramStart"/>
+      <w:r>
+        <w:rPr>
+          <w:rFonts w:ascii="Courier New" w:eastAsia="Times New Roman" w:hAnsi="Courier New" w:cs="Courier New"/>
+          <w:color w:val="A9B7C6"/>
+          <w:sz w:val="18"/>
+          <w:szCs w:val="18"/>
+        </w:rPr>
+        <w:t>React.PropTypes.</w:t>
+      </w:r>
+      <w:r>
+        <w:rPr>
+          <w:rFonts w:ascii="Courier New" w:eastAsia="Times New Roman" w:hAnsi="Courier New" w:cs="Courier New"/>
+          <w:color w:val="9876AA"/>
+          <w:sz w:val="18"/>
+          <w:szCs w:val="18"/>
+        </w:rPr>
+        <w:t>string</w:t>
+      </w:r>
+      <w:proofErr w:type="spellEnd"/>
+      <w:proofErr w:type="gramEnd"/>
+      <w:r>
+        <w:rPr>
+          <w:rFonts w:ascii="Courier New" w:eastAsia="Times New Roman" w:hAnsi="Courier New" w:cs="Courier New"/>
+          <w:color w:val="9876AA"/>
+          <w:sz w:val="18"/>
+          <w:szCs w:val="18"/>
+        </w:rPr>
+        <w:br/>
+      </w:r>
+      <w:r>
+        <w:rPr>
+          <w:rFonts w:ascii="Courier New" w:eastAsia="Times New Roman" w:hAnsi="Courier New" w:cs="Courier New"/>
+          <w:color w:val="A9B7C6"/>
+          <w:sz w:val="18"/>
+          <w:szCs w:val="18"/>
+        </w:rPr>
+        <w:t>}</w:t>
+      </w:r>
+    </w:p>
+    <w:p/>
     <w:p>
       <w:bookmarkStart w:id="0" w:name="_GoBack"/>
       <w:bookmarkEnd w:id="0"/>

</xml_diff>